<commit_message>
updated mrc act 1
</commit_message>
<xml_diff>
--- a/ANDUS_MRC-Activity-1.docx
+++ b/ANDUS_MRC-Activity-1.docx
@@ -250,7 +250,7 @@
           <w:b/>
           <w:bCs/>
         </w:rPr>
-        <w:t>4</w:t>
+        <w:t>7</w:t>
       </w:r>
       <w:r>
         <w:rPr>
@@ -307,7 +307,21 @@
         <w:rPr>
           <w:rFonts w:ascii="Tahoma" w:hAnsi="Tahoma" w:cs="Tahoma"/>
         </w:rPr>
-        <w:t>Ms. Dela Cruz is a professor of one University teaching in the Institute of Computer Studies.  From her 10 years of experience in teaching programming, she became curious if the Basic Calculus grade of a basic education graduate under the K to 12 curriculum under the STEM strand has something to do with their programming skills. So, in her class CC111 Introduction to Programming, she asked her students their final grade in Basic Calculus.  At the end of the semester, she correlates the Basic Calculus grade of her students in CC111. Does Ms</w:t>
+        <w:t xml:space="preserve">Ms. Dela Cruz is a professor of one University teaching in the Institute of Computer Studies.  From her 10 years of experience in teaching programming, she became curious if the Basic Calculus grade of a basic education graduate under the K to 12 </w:t>
+      </w:r>
+      <w:proofErr w:type="gramStart"/>
+      <w:r>
+        <w:rPr>
+          <w:rFonts w:ascii="Tahoma" w:hAnsi="Tahoma" w:cs="Tahoma"/>
+        </w:rPr>
+        <w:t>curriculum</w:t>
+      </w:r>
+      <w:proofErr w:type="gramEnd"/>
+      <w:r>
+        <w:rPr>
+          <w:rFonts w:ascii="Tahoma" w:hAnsi="Tahoma" w:cs="Tahoma"/>
+        </w:rPr>
+        <w:t xml:space="preserve"> under the STEM strand has something to do with their programming skills. So, in her class CC111 Introduction to Programming, she asked her students their final grade in Basic Calculus.  At the end of the semester, she correlates the Basic Calculus grade of her students in CC111. Does Ms</w:t>
       </w:r>
       <w:r>
         <w:rPr>
@@ -410,19 +424,7 @@
         <w:rPr>
           <w:rFonts w:ascii="Tahoma" w:hAnsi="Tahoma" w:cs="Tahoma"/>
         </w:rPr>
-        <w:t xml:space="preserve"> information, but how does she do it? Simply put, she'll </w:t>
-      </w:r>
-      <w:r>
-        <w:rPr>
-          <w:rFonts w:ascii="Tahoma" w:hAnsi="Tahoma" w:cs="Tahoma"/>
-        </w:rPr>
-        <w:t>investigate</w:t>
-      </w:r>
-      <w:r>
-        <w:rPr>
-          <w:rFonts w:ascii="Tahoma" w:hAnsi="Tahoma" w:cs="Tahoma"/>
-        </w:rPr>
-        <w:t xml:space="preserve"> something, </w:t>
+        <w:t xml:space="preserve"> information, but how does she do it? Simply put, she'll investigate something, </w:t>
       </w:r>
       <w:r>
         <w:rPr>
@@ -434,7 +436,21 @@
         <w:rPr>
           <w:rFonts w:ascii="Tahoma" w:hAnsi="Tahoma" w:cs="Tahoma"/>
         </w:rPr>
-        <w:t xml:space="preserve"> it, evaluate it, and look into it, in other words, she'll conduct research.</w:t>
+        <w:t xml:space="preserve"> it, evaluate it, and </w:t>
+      </w:r>
+      <w:proofErr w:type="gramStart"/>
+      <w:r>
+        <w:rPr>
+          <w:rFonts w:ascii="Tahoma" w:hAnsi="Tahoma" w:cs="Tahoma"/>
+        </w:rPr>
+        <w:t>look into</w:t>
+      </w:r>
+      <w:proofErr w:type="gramEnd"/>
+      <w:r>
+        <w:rPr>
+          <w:rFonts w:ascii="Tahoma" w:hAnsi="Tahoma" w:cs="Tahoma"/>
+        </w:rPr>
+        <w:t xml:space="preserve"> it, in other words, she'll conduct research.</w:t>
       </w:r>
     </w:p>
     <w:p>
@@ -516,6 +532,11 @@
     </w:p>
     <w:p>
       <w:pPr>
+        <w:pStyle w:val="ListParagraph"/>
+        <w:numPr>
+          <w:ilvl w:val="0"/>
+          <w:numId w:val="21"/>
+        </w:numPr>
         <w:spacing w:line="360" w:lineRule="auto"/>
         <w:jc w:val="both"/>
         <w:rPr>
@@ -526,7 +547,219 @@
         <w:rPr>
           <w:rFonts w:ascii="Tahoma" w:hAnsi="Tahoma" w:cs="Tahoma"/>
         </w:rPr>
+        <w:t>The Impact of Basic Calculus Grade</w:t>
+      </w:r>
+      <w:r>
+        <w:rPr>
+          <w:rFonts w:ascii="Tahoma" w:hAnsi="Tahoma" w:cs="Tahoma"/>
+        </w:rPr>
+        <w:t>s</w:t>
+      </w:r>
+      <w:r>
+        <w:rPr>
+          <w:rFonts w:ascii="Tahoma" w:hAnsi="Tahoma" w:cs="Tahoma"/>
+        </w:rPr>
+        <w:t xml:space="preserve"> in the Programming Skills of Students</w:t>
+      </w:r>
+      <w:r>
+        <w:rPr>
+          <w:rFonts w:ascii="Tahoma" w:hAnsi="Tahoma" w:cs="Tahoma"/>
+        </w:rPr>
+        <w:t xml:space="preserve"> Graduate Under K-12 STEM Strand</w:t>
+      </w:r>
+    </w:p>
+    <w:p>
+      <w:pPr>
+        <w:pStyle w:val="ListParagraph"/>
+        <w:numPr>
+          <w:ilvl w:val="0"/>
+          <w:numId w:val="21"/>
+        </w:numPr>
+        <w:spacing w:line="360" w:lineRule="auto"/>
+        <w:jc w:val="both"/>
+        <w:rPr>
+          <w:rFonts w:ascii="Tahoma" w:hAnsi="Tahoma" w:cs="Tahoma"/>
+        </w:rPr>
+      </w:pPr>
+      <w:r>
+        <w:rPr>
+          <w:rFonts w:ascii="Tahoma" w:hAnsi="Tahoma" w:cs="Tahoma"/>
+        </w:rPr>
+        <w:t>Factors Influencing the Students Graduate Under K-12 STEM Strand’s Programming Skills</w:t>
+      </w:r>
+      <w:r>
+        <w:rPr>
+          <w:rFonts w:ascii="Tahoma" w:hAnsi="Tahoma" w:cs="Tahoma"/>
+        </w:rPr>
         <w:t xml:space="preserve"> </w:t>
+      </w:r>
+      <w:r>
+        <w:rPr>
+          <w:rFonts w:ascii="Tahoma" w:hAnsi="Tahoma" w:cs="Tahoma"/>
+        </w:rPr>
+        <w:t>on their Basic Calculus Grade</w:t>
+      </w:r>
+      <w:r>
+        <w:rPr>
+          <w:rFonts w:ascii="Tahoma" w:hAnsi="Tahoma" w:cs="Tahoma"/>
+        </w:rPr>
+        <w:t>s</w:t>
+      </w:r>
+      <w:r>
+        <w:rPr>
+          <w:rFonts w:ascii="Tahoma" w:hAnsi="Tahoma" w:cs="Tahoma"/>
+        </w:rPr>
+        <w:t xml:space="preserve"> </w:t>
+      </w:r>
+    </w:p>
+    <w:p>
+      <w:pPr>
+        <w:pStyle w:val="ListParagraph"/>
+        <w:spacing w:line="360" w:lineRule="auto"/>
+        <w:jc w:val="center"/>
+        <w:rPr>
+          <w:rFonts w:ascii="Tahoma" w:hAnsi="Tahoma" w:cs="Tahoma"/>
+          <w:b/>
+          <w:bCs/>
+        </w:rPr>
+      </w:pPr>
+      <w:r>
+        <w:rPr>
+          <w:rFonts w:ascii="Tahoma" w:hAnsi="Tahoma" w:cs="Tahoma"/>
+          <w:b/>
+          <w:bCs/>
+        </w:rPr>
+        <w:t xml:space="preserve">Thesis Project </w:t>
+      </w:r>
+      <w:r>
+        <w:rPr>
+          <w:rFonts w:ascii="Tahoma" w:hAnsi="Tahoma" w:cs="Tahoma"/>
+          <w:b/>
+          <w:bCs/>
+        </w:rPr>
+        <w:t>Title</w:t>
+      </w:r>
+      <w:r>
+        <w:rPr>
+          <w:rFonts w:ascii="Tahoma" w:hAnsi="Tahoma" w:cs="Tahoma"/>
+          <w:b/>
+          <w:bCs/>
+        </w:rPr>
+        <w:t>s</w:t>
+      </w:r>
+      <w:r>
+        <w:rPr>
+          <w:rFonts w:ascii="Tahoma" w:hAnsi="Tahoma" w:cs="Tahoma"/>
+          <w:b/>
+          <w:bCs/>
+        </w:rPr>
+        <w:t xml:space="preserve"> </w:t>
+      </w:r>
+      <w:r>
+        <w:rPr>
+          <w:rFonts w:ascii="Tahoma" w:hAnsi="Tahoma" w:cs="Tahoma"/>
+          <w:b/>
+          <w:bCs/>
+        </w:rPr>
+        <w:t xml:space="preserve">I Plan to Propose That </w:t>
+      </w:r>
+      <w:r>
+        <w:rPr>
+          <w:rFonts w:ascii="Tahoma" w:hAnsi="Tahoma" w:cs="Tahoma"/>
+          <w:b/>
+          <w:bCs/>
+        </w:rPr>
+        <w:t>A</w:t>
+      </w:r>
+      <w:r>
+        <w:rPr>
+          <w:rFonts w:ascii="Tahoma" w:hAnsi="Tahoma" w:cs="Tahoma"/>
+          <w:b/>
+          <w:bCs/>
+        </w:rPr>
+        <w:t xml:space="preserve">re </w:t>
+      </w:r>
+      <w:r>
+        <w:rPr>
+          <w:rFonts w:ascii="Tahoma" w:hAnsi="Tahoma" w:cs="Tahoma"/>
+          <w:b/>
+          <w:bCs/>
+        </w:rPr>
+        <w:t>Not</w:t>
+      </w:r>
+      <w:r>
+        <w:rPr>
+          <w:rFonts w:ascii="Tahoma" w:hAnsi="Tahoma" w:cs="Tahoma"/>
+          <w:b/>
+          <w:bCs/>
+        </w:rPr>
+        <w:t xml:space="preserve"> Related to Number 1:</w:t>
+      </w:r>
+    </w:p>
+    <w:p>
+      <w:pPr>
+        <w:pStyle w:val="ListParagraph"/>
+        <w:numPr>
+          <w:ilvl w:val="0"/>
+          <w:numId w:val="21"/>
+        </w:numPr>
+        <w:spacing w:line="360" w:lineRule="auto"/>
+        <w:jc w:val="both"/>
+        <w:rPr>
+          <w:rFonts w:ascii="Tahoma" w:hAnsi="Tahoma" w:cs="Tahoma"/>
+        </w:rPr>
+      </w:pPr>
+      <w:r>
+        <w:rPr>
+          <w:rFonts w:ascii="Tahoma" w:hAnsi="Tahoma" w:cs="Tahoma"/>
+        </w:rPr>
+        <w:t>Effect of Immobilized Bacillus</w:t>
+      </w:r>
+      <w:r>
+        <w:rPr>
+          <w:rFonts w:ascii="Tahoma" w:hAnsi="Tahoma" w:cs="Tahoma"/>
+        </w:rPr>
+        <w:t xml:space="preserve"> </w:t>
+      </w:r>
+      <w:proofErr w:type="spellStart"/>
+      <w:r>
+        <w:rPr>
+          <w:rFonts w:ascii="Tahoma" w:hAnsi="Tahoma" w:cs="Tahoma"/>
+        </w:rPr>
+        <w:t>Pasteurii</w:t>
+      </w:r>
+      <w:proofErr w:type="spellEnd"/>
+      <w:r>
+        <w:rPr>
+          <w:rFonts w:ascii="Tahoma" w:hAnsi="Tahoma" w:cs="Tahoma"/>
+        </w:rPr>
+        <w:t xml:space="preserve"> on the Mechanical Properties of Self-Healing </w:t>
+      </w:r>
+      <w:r>
+        <w:rPr>
+          <w:rFonts w:ascii="Tahoma" w:hAnsi="Tahoma" w:cs="Tahoma"/>
+        </w:rPr>
+        <w:t>Concrete</w:t>
+      </w:r>
+    </w:p>
+    <w:p>
+      <w:pPr>
+        <w:pStyle w:val="ListParagraph"/>
+        <w:numPr>
+          <w:ilvl w:val="0"/>
+          <w:numId w:val="21"/>
+        </w:numPr>
+        <w:spacing w:line="360" w:lineRule="auto"/>
+        <w:jc w:val="both"/>
+        <w:rPr>
+          <w:rFonts w:ascii="Tahoma" w:hAnsi="Tahoma" w:cs="Tahoma"/>
+        </w:rPr>
+      </w:pPr>
+      <w:r>
+        <w:rPr>
+          <w:rFonts w:ascii="Tahoma" w:hAnsi="Tahoma" w:cs="Tahoma"/>
+        </w:rPr>
+        <w:t>The Effectiveness of Chicken Eggshell as a Substitute for Commercial Chalk</w:t>
       </w:r>
     </w:p>
     <w:sectPr>
@@ -568,7 +801,7 @@
         <v:path o:extrusionok="f" gradientshapeok="t" o:connecttype="rect"/>
         <o:lock v:ext="edit" aspectratio="t"/>
       </v:shapetype>
-      <v:shape id="_x0000_i1089" type="#_x0000_t75" style="width:10.65pt;height:10.65pt" o:bullet="t">
+      <v:shape id="_x0000_i1037" type="#_x0000_t75" style="width:10.9pt;height:10.9pt" o:bullet="t">
         <v:imagedata r:id="rId1" o:title="msoB0DF"/>
       </v:shape>
     </w:pict>
@@ -1785,8 +2018,8 @@
   <w:abstractNum w:abstractNumId="12" w15:restartNumberingAfterBreak="0">
     <w:nsid w:val="33AA4571"/>
     <w:multiLevelType w:val="hybridMultilevel"/>
-    <w:tmpl w:val="2F80CAC0"/>
-    <w:lvl w:ilvl="0" w:tplc="3409000F">
+    <w:tmpl w:val="3E7446B6"/>
+    <w:lvl w:ilvl="0" w:tplc="301E68DE">
       <w:start w:val="1"/>
       <w:numFmt w:val="decimal"/>
       <w:lvlText w:val="%1."/>
@@ -1796,6 +2029,8 @@
       </w:pPr>
       <w:rPr>
         <w:rFonts w:hint="default"/>
+        <w:b/>
+        <w:bCs/>
       </w:rPr>
     </w:lvl>
     <w:lvl w:ilvl="1" w:tplc="34090019" w:tentative="1">
@@ -3360,6 +3595,11 @@
       <w:spacing w:after="0" w:line="240" w:lineRule="auto"/>
     </w:pPr>
   </w:style>
+  <w:style w:type="character" w:customStyle="1" w:styleId="t">
+    <w:name w:val="t"/>
+    <w:basedOn w:val="DefaultParagraphFont"/>
+    <w:rsid w:val="0063605D"/>
+  </w:style>
 </w:styles>
 </file>
 
@@ -3659,12 +3899,11 @@
 </file>
 
 <file path=customXml/item1.xml><?xml version="1.0" encoding="utf-8"?>
-<?mso-contentType ?>
-<FormTemplates xmlns="http://schemas.microsoft.com/sharepoint/v3/contenttype/forms">
-  <Display>DocumentLibraryForm</Display>
-  <Edit>DocumentLibraryForm</Edit>
-  <New>DocumentLibraryForm</New>
-</FormTemplates>
+<p:properties xmlns:p="http://schemas.microsoft.com/office/2006/metadata/properties" xmlns:xsi="http://www.w3.org/2001/XMLSchema-instance" xmlns:pc="http://schemas.microsoft.com/office/infopath/2007/PartnerControls">
+  <documentManagement>
+    <ReferenceId xmlns="3cff86c9-a113-48ee-b179-3e392997c0b1" xsi:nil="true"/>
+  </documentManagement>
+</p:properties>
 </file>
 
 <file path=customXml/item2.xml><?xml version="1.0" encoding="utf-8"?>
@@ -3806,17 +4045,20 @@
 </file>
 
 <file path=customXml/item3.xml><?xml version="1.0" encoding="utf-8"?>
-<p:properties xmlns:p="http://schemas.microsoft.com/office/2006/metadata/properties" xmlns:xsi="http://www.w3.org/2001/XMLSchema-instance" xmlns:pc="http://schemas.microsoft.com/office/infopath/2007/PartnerControls">
-  <documentManagement>
-    <ReferenceId xmlns="3cff86c9-a113-48ee-b179-3e392997c0b1" xsi:nil="true"/>
-  </documentManagement>
-</p:properties>
+<?mso-contentType ?>
+<FormTemplates xmlns="http://schemas.microsoft.com/sharepoint/v3/contenttype/forms">
+  <Display>DocumentLibraryForm</Display>
+  <Edit>DocumentLibraryForm</Edit>
+  <New>DocumentLibraryForm</New>
+</FormTemplates>
 </file>
 
 <file path=customXml/itemProps1.xml><?xml version="1.0" encoding="utf-8"?>
-<ds:datastoreItem xmlns:ds="http://schemas.openxmlformats.org/officeDocument/2006/customXml" ds:itemID="{DD6C7114-3B08-42CB-9195-1FF585DDD867}">
+<ds:datastoreItem xmlns:ds="http://schemas.openxmlformats.org/officeDocument/2006/customXml" ds:itemID="{575C2E43-DC8A-4C5E-BA05-28CBDA662276}">
   <ds:schemaRefs>
-    <ds:schemaRef ds:uri="http://schemas.microsoft.com/sharepoint/v3/contenttype/forms"/>
+    <ds:schemaRef ds:uri="http://schemas.microsoft.com/office/2006/metadata/properties"/>
+    <ds:schemaRef ds:uri="http://schemas.microsoft.com/office/infopath/2007/PartnerControls"/>
+    <ds:schemaRef ds:uri="3cff86c9-a113-48ee-b179-3e392997c0b1"/>
   </ds:schemaRefs>
 </ds:datastoreItem>
 </file>
@@ -3840,11 +4082,9 @@
 </file>
 
 <file path=customXml/itemProps3.xml><?xml version="1.0" encoding="utf-8"?>
-<ds:datastoreItem xmlns:ds="http://schemas.openxmlformats.org/officeDocument/2006/customXml" ds:itemID="{575C2E43-DC8A-4C5E-BA05-28CBDA662276}">
+<ds:datastoreItem xmlns:ds="http://schemas.openxmlformats.org/officeDocument/2006/customXml" ds:itemID="{DD6C7114-3B08-42CB-9195-1FF585DDD867}">
   <ds:schemaRefs>
-    <ds:schemaRef ds:uri="http://schemas.microsoft.com/office/2006/metadata/properties"/>
-    <ds:schemaRef ds:uri="http://schemas.microsoft.com/office/infopath/2007/PartnerControls"/>
-    <ds:schemaRef ds:uri="3cff86c9-a113-48ee-b179-3e392997c0b1"/>
+    <ds:schemaRef ds:uri="http://schemas.microsoft.com/sharepoint/v3/contenttype/forms"/>
   </ds:schemaRefs>
 </ds:datastoreItem>
 </file>
</xml_diff>